<commit_message>
XML Parser Logic complete. (Bit field description parsing logic added)
</commit_message>
<xml_diff>
--- a/demo_artifacts/Submission Form.docx
+++ b/demo_artifacts/Submission Form.docx
@@ -1545,7 +1545,54 @@
                       </wps:spPr>
                       <wps:txbx>
                         <w:txbxContent>
-                          <w:p/>
+                          <w:p>
+                            <w:pPr>
+                              <w:pStyle w:val="ListParagraph"/>
+                              <w:numPr>
+                                <w:ilvl w:val="0"/>
+                                <w:numId w:val="5"/>
+                              </w:numPr>
+                            </w:pPr>
+                            <w:r>
+                              <w:t xml:space="preserve">How to read from </w:t>
+                            </w:r>
+                            <w:r>
+                              <w:t>SQLite database via Android Java APIs</w:t>
+                            </w:r>
+                          </w:p>
+                          <w:p>
+                            <w:pPr>
+                              <w:pStyle w:val="ListParagraph"/>
+                              <w:numPr>
+                                <w:ilvl w:val="0"/>
+                                <w:numId w:val="5"/>
+                              </w:numPr>
+                            </w:pPr>
+                            <w:r>
+                              <w:t>How to add description of ARM core registers not part of SQLite DB</w:t>
+                            </w:r>
+                          </w:p>
+                          <w:p>
+                            <w:pPr>
+                              <w:pStyle w:val="ListParagraph"/>
+                              <w:numPr>
+                                <w:ilvl w:val="0"/>
+                                <w:numId w:val="5"/>
+                              </w:numPr>
+                            </w:pPr>
+                            <w:r>
+                              <w:t>Parsing and displaying of ARM core registers (XML Parsing)</w:t>
+                            </w:r>
+                          </w:p>
+                          <w:p>
+                            <w:pPr>
+                              <w:pStyle w:val="ListParagraph"/>
+                              <w:numPr>
+                                <w:ilvl w:val="0"/>
+                                <w:numId w:val="5"/>
+                              </w:numPr>
+                            </w:pPr>
+                          </w:p>
                         </w:txbxContent>
                       </wps:txbx>
                       <wps:bodyPr rot="0" vert="horz" wrap="square" lIns="91440" tIns="45720" rIns="91440" bIns="45720" anchor="t" anchorCtr="0">
@@ -1568,7 +1615,54 @@
               <v:shape w14:anchorId="3820339B" id="_x0000_s1031" type="#_x0000_t202" style="position:absolute;left:0;text-align:left;margin-left:39.5pt;margin-top:42.45pt;width:425.5pt;height:110.6pt;z-index:251669504;visibility:visible;mso-wrap-style:square;mso-width-percent:0;mso-height-percent:200;mso-wrap-distance-left:9pt;mso-wrap-distance-top:3.6pt;mso-wrap-distance-right:9pt;mso-wrap-distance-bottom:3.6pt;mso-position-horizontal:absolute;mso-position-horizontal-relative:margin;mso-position-vertical:absolute;mso-position-vertical-relative:text;mso-width-percent:0;mso-height-percent:200;mso-width-relative:margin;mso-height-relative:margin;v-text-anchor:top" o:gfxdata="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">
                 <v:textbox style="mso-fit-shape-to-text:t">
                   <w:txbxContent>
-                    <w:p/>
+                    <w:p>
+                      <w:pPr>
+                        <w:pStyle w:val="ListParagraph"/>
+                        <w:numPr>
+                          <w:ilvl w:val="0"/>
+                          <w:numId w:val="5"/>
+                        </w:numPr>
+                      </w:pPr>
+                      <w:r>
+                        <w:t xml:space="preserve">How to read from </w:t>
+                      </w:r>
+                      <w:r>
+                        <w:t>SQLite database via Android Java APIs</w:t>
+                      </w:r>
+                    </w:p>
+                    <w:p>
+                      <w:pPr>
+                        <w:pStyle w:val="ListParagraph"/>
+                        <w:numPr>
+                          <w:ilvl w:val="0"/>
+                          <w:numId w:val="5"/>
+                        </w:numPr>
+                      </w:pPr>
+                      <w:r>
+                        <w:t>How to add description of ARM core registers not part of SQLite DB</w:t>
+                      </w:r>
+                    </w:p>
+                    <w:p>
+                      <w:pPr>
+                        <w:pStyle w:val="ListParagraph"/>
+                        <w:numPr>
+                          <w:ilvl w:val="0"/>
+                          <w:numId w:val="5"/>
+                        </w:numPr>
+                      </w:pPr>
+                      <w:r>
+                        <w:t>Parsing and displaying of ARM core registers (XML Parsing)</w:t>
+                      </w:r>
+                    </w:p>
+                    <w:p>
+                      <w:pPr>
+                        <w:pStyle w:val="ListParagraph"/>
+                        <w:numPr>
+                          <w:ilvl w:val="0"/>
+                          <w:numId w:val="5"/>
+                        </w:numPr>
+                      </w:pPr>
+                    </w:p>
                   </w:txbxContent>
                 </v:textbox>
                 <w10:wrap type="square" anchorx="margin"/>
@@ -1597,6 +1691,15 @@
       </w:pPr>
       <w:r>
         <w:rPr>
+          <w:sz w:val="28"/>
+          <w:szCs w:val="28"/>
+        </w:rPr>
+        <w:t>What were the main non-technical problems you encountered and how did you solve them?</w:t>
+      </w:r>
+    </w:p>
+    <w:p>
+      <w:r>
+        <w:rPr>
           <w:noProof/>
           <w:sz w:val="28"/>
           <w:szCs w:val="28"/>
@@ -1604,13 +1707,13 @@
         <mc:AlternateContent>
           <mc:Choice Requires="wps">
             <w:drawing>
-              <wp:anchor distT="45720" distB="45720" distL="114300" distR="114300" simplePos="0" relativeHeight="251671552" behindDoc="0" locked="0" layoutInCell="1" allowOverlap="1" wp14:anchorId="6F5F6EAA" wp14:editId="3B2573B5">
+              <wp:anchor distT="45720" distB="45720" distL="114300" distR="114300" simplePos="0" relativeHeight="251671552" behindDoc="0" locked="0" layoutInCell="1" allowOverlap="1" wp14:anchorId="6F5F6EAA" wp14:editId="55EDAF28">
                 <wp:simplePos x="0" y="0"/>
                 <wp:positionH relativeFrom="margin">
-                  <wp:posOffset>501650</wp:posOffset>
+                  <wp:align>right</wp:align>
                 </wp:positionH>
                 <wp:positionV relativeFrom="paragraph">
-                  <wp:posOffset>539115</wp:posOffset>
+                  <wp:posOffset>7620</wp:posOffset>
                 </wp:positionV>
                 <wp:extent cx="5403850" cy="1404620"/>
                 <wp:effectExtent l="0" t="0" r="25400" b="13970"/>
@@ -1647,7 +1750,58 @@
                       </wps:spPr>
                       <wps:txbx>
                         <w:txbxContent>
-                          <w:p/>
+                          <w:p>
+                            <w:pPr>
+                              <w:pStyle w:val="ListParagraph"/>
+                              <w:numPr>
+                                <w:ilvl w:val="0"/>
+                                <w:numId w:val="6"/>
+                              </w:numPr>
+                            </w:pPr>
+                            <w:r>
+                              <w:t>Designing the system</w:t>
+                            </w:r>
+                            <w:r>
+                              <w:t>, so that UI is seamless and less complex to the user.</w:t>
+                            </w:r>
+                          </w:p>
+                          <w:p>
+                            <w:pPr>
+                              <w:pStyle w:val="ListParagraph"/>
+                              <w:numPr>
+                                <w:ilvl w:val="1"/>
+                                <w:numId w:val="6"/>
+                              </w:numPr>
+                            </w:pPr>
+                            <w:r>
+                              <w:t xml:space="preserve">My App landing page is simple with just few </w:t>
+                            </w:r>
+                            <w:proofErr w:type="spellStart"/>
+                            <w:r>
+                              <w:t xml:space="preserve">self </w:t>
+                            </w:r>
+                            <w:proofErr w:type="gramStart"/>
+                            <w:r>
+                              <w:t>explanatory</w:t>
+                            </w:r>
+                            <w:proofErr w:type="spellEnd"/>
+                            <w:r>
+                              <w:t xml:space="preserve">  buttons</w:t>
+                            </w:r>
+                            <w:proofErr w:type="gramEnd"/>
+                            <w:r>
+                              <w:t>.</w:t>
+                            </w:r>
+                          </w:p>
+                          <w:p>
+                            <w:pPr>
+                              <w:pStyle w:val="ListParagraph"/>
+                              <w:numPr>
+                                <w:ilvl w:val="0"/>
+                                <w:numId w:val="6"/>
+                              </w:numPr>
+                            </w:pPr>
+                          </w:p>
                         </w:txbxContent>
                       </wps:txbx>
                       <wps:bodyPr rot="0" vert="horz" wrap="square" lIns="91440" tIns="45720" rIns="91440" bIns="45720" anchor="t" anchorCtr="0">
@@ -1667,10 +1821,61 @@
           </mc:Choice>
           <mc:Fallback>
             <w:pict>
-              <v:shape w14:anchorId="6F5F6EAA" id="_x0000_s1032" type="#_x0000_t202" style="position:absolute;left:0;text-align:left;margin-left:39.5pt;margin-top:42.45pt;width:425.5pt;height:110.6pt;z-index:251671552;visibility:visible;mso-wrap-style:square;mso-width-percent:0;mso-height-percent:200;mso-wrap-distance-left:9pt;mso-wrap-distance-top:3.6pt;mso-wrap-distance-right:9pt;mso-wrap-distance-bottom:3.6pt;mso-position-horizontal:absolute;mso-position-horizontal-relative:margin;mso-position-vertical:absolute;mso-position-vertical-relative:text;mso-width-percent:0;mso-height-percent:200;mso-width-relative:margin;mso-height-relative:margin;v-text-anchor:top" o:gfxdata="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">
+              <v:shape w14:anchorId="6F5F6EAA" id="_x0000_s1032" type="#_x0000_t202" style="position:absolute;margin-left:374.3pt;margin-top:.6pt;width:425.5pt;height:110.6pt;z-index:251671552;visibility:visible;mso-wrap-style:square;mso-width-percent:0;mso-height-percent:200;mso-wrap-distance-left:9pt;mso-wrap-distance-top:3.6pt;mso-wrap-distance-right:9pt;mso-wrap-distance-bottom:3.6pt;mso-position-horizontal:right;mso-position-horizontal-relative:margin;mso-position-vertical:absolute;mso-position-vertical-relative:text;mso-width-percent:0;mso-height-percent:200;mso-width-relative:margin;mso-height-relative:margin;v-text-anchor:top" o:gfxdata="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">
                 <v:textbox style="mso-fit-shape-to-text:t">
                   <w:txbxContent>
-                    <w:p/>
+                    <w:p>
+                      <w:pPr>
+                        <w:pStyle w:val="ListParagraph"/>
+                        <w:numPr>
+                          <w:ilvl w:val="0"/>
+                          <w:numId w:val="6"/>
+                        </w:numPr>
+                      </w:pPr>
+                      <w:r>
+                        <w:t>Designing the system</w:t>
+                      </w:r>
+                      <w:r>
+                        <w:t>, so that UI is seamless and less complex to the user.</w:t>
+                      </w:r>
+                    </w:p>
+                    <w:p>
+                      <w:pPr>
+                        <w:pStyle w:val="ListParagraph"/>
+                        <w:numPr>
+                          <w:ilvl w:val="1"/>
+                          <w:numId w:val="6"/>
+                        </w:numPr>
+                      </w:pPr>
+                      <w:r>
+                        <w:t xml:space="preserve">My App landing page is simple with just few </w:t>
+                      </w:r>
+                      <w:proofErr w:type="spellStart"/>
+                      <w:r>
+                        <w:t xml:space="preserve">self </w:t>
+                      </w:r>
+                      <w:proofErr w:type="gramStart"/>
+                      <w:r>
+                        <w:t>explanatory</w:t>
+                      </w:r>
+                      <w:proofErr w:type="spellEnd"/>
+                      <w:r>
+                        <w:t xml:space="preserve">  buttons</w:t>
+                      </w:r>
+                      <w:proofErr w:type="gramEnd"/>
+                      <w:r>
+                        <w:t>.</w:t>
+                      </w:r>
+                    </w:p>
+                    <w:p>
+                      <w:pPr>
+                        <w:pStyle w:val="ListParagraph"/>
+                        <w:numPr>
+                          <w:ilvl w:val="0"/>
+                          <w:numId w:val="6"/>
+                        </w:numPr>
+                      </w:pPr>
+                    </w:p>
                   </w:txbxContent>
                 </v:textbox>
                 <w10:wrap type="square" anchorx="margin"/>
@@ -1679,15 +1884,7 @@
           </mc:Fallback>
         </mc:AlternateContent>
       </w:r>
-      <w:r>
-        <w:rPr>
-          <w:sz w:val="28"/>
-          <w:szCs w:val="28"/>
-        </w:rPr>
-        <w:t>What were the main non-technical problems you encountered and how did you solve them?</w:t>
-      </w:r>
     </w:p>
-    <w:p/>
     <w:p/>
     <w:p/>
     <w:p>
@@ -1967,8 +2164,6 @@
                 <w:numId w:val="4"/>
               </w:numPr>
             </w:pPr>
-            <w:bookmarkStart w:id="0" w:name="_GoBack"/>
-            <w:bookmarkEnd w:id="0"/>
             <w:r>
               <w:t>Design allows for easy addition of new fields</w:t>
             </w:r>
@@ -1998,6 +2193,7 @@
                 <w:sz w:val="28"/>
                 <w:szCs w:val="28"/>
               </w:rPr>
+              <w:lastRenderedPageBreak/>
               <w:t>Ease of use</w:t>
             </w:r>
           </w:p>
@@ -2020,11 +2216,9 @@
             <w:r>
               <w:t xml:space="preserve">Two Step Process to </w:t>
             </w:r>
-            <w:proofErr w:type="spellStart"/>
             <w:r>
-              <w:t>analyse</w:t>
+              <w:t>analyze</w:t>
             </w:r>
-            <w:proofErr w:type="spellEnd"/>
             <w:r>
               <w:t xml:space="preserve"> the captured dump.</w:t>
             </w:r>
@@ -2054,7 +2248,6 @@
                 <w:sz w:val="28"/>
                 <w:szCs w:val="28"/>
               </w:rPr>
-              <w:lastRenderedPageBreak/>
               <w:t>innovation</w:t>
             </w:r>
           </w:p>
@@ -2084,11 +2277,11 @@
             <w:r>
               <w:t xml:space="preserve">The solution allows users to </w:t>
             </w:r>
-            <w:proofErr w:type="spellStart"/>
             <w:r>
-              <w:t>analyse</w:t>
+              <w:t>analyze</w:t>
             </w:r>
-            <w:proofErr w:type="spellEnd"/>
+            <w:bookmarkStart w:id="0" w:name="_GoBack"/>
+            <w:bookmarkEnd w:id="0"/>
             <w:r>
               <w:t xml:space="preserve"> dump anywhere anytime, without the need of laptop</w:t>
             </w:r>
@@ -2235,6 +2428,118 @@
 <file path=word/numbering.xml><?xml version="1.0" encoding="utf-8"?>
 <w:numbering xmlns:wpc="http://schemas.microsoft.com/office/word/2010/wordprocessingCanvas" xmlns:cx="http://schemas.microsoft.com/office/drawing/2014/chartex" xmlns:cx1="http://schemas.microsoft.com/office/drawing/2015/9/8/chartex" xmlns:cx2="http://schemas.microsoft.com/office/drawing/2015/10/21/chartex" xmlns:cx3="http://schemas.microsoft.com/office/drawing/2016/5/9/chartex" xmlns:cx4="http://schemas.microsoft.com/office/drawing/2016/5/10/chartex" xmlns:cx5="http://schemas.microsoft.com/office/drawing/2016/5/11/chartex" xmlns:cx6="http://schemas.microsoft.com/office/drawing/2016/5/12/chartex" xmlns:cx7="http://schemas.microsoft.com/office/drawing/2016/5/13/chartex" xmlns:cx8="http://schemas.microsoft.com/office/drawing/2016/5/14/chartex" xmlns:mc="http://schemas.openxmlformats.org/markup-compatibility/2006" xmlns:aink="http://schemas.microsoft.com/office/drawing/2016/ink" xmlns:am3d="http://schemas.microsoft.com/office/drawing/2017/model3d" xmlns:o="urn:schemas-microsoft-com:office:office" xmlns:r="http://schemas.openxmlformats.org/officeDocument/2006/relationships" xmlns:m="http://schemas.openxmlformats.org/officeDocument/2006/math" xmlns:v="urn:schemas-microsoft-com:vml" xmlns:wp14="http://schemas.microsoft.com/office/word/2010/wordprocessingDrawing" xmlns:wp="http://schemas.openxmlformats.org/drawingml/2006/wordprocessingDrawing" xmlns:w10="urn:schemas-microsoft-com:office:word" xmlns:w="http://schemas.openxmlformats.org/wordprocessingml/2006/main" xmlns:w14="http://schemas.microsoft.com/office/word/2010/wordml" xmlns:w15="http://schemas.microsoft.com/office/word/2012/wordml" xmlns:w16cid="http://schemas.microsoft.com/office/word/2016/wordml/cid" xmlns:w16se="http://schemas.microsoft.com/office/word/2015/wordml/symex" xmlns:wpg="http://schemas.microsoft.com/office/word/2010/wordprocessingGroup" xmlns:wpi="http://schemas.microsoft.com/office/word/2010/wordprocessingInk" xmlns:wne="http://schemas.microsoft.com/office/word/2006/wordml" xmlns:wps="http://schemas.microsoft.com/office/word/2010/wordprocessingShape" mc:Ignorable="w14 w15 w16se w16cid wp14">
   <w:abstractNum w:abstractNumId="0" w15:restartNumberingAfterBreak="0">
+    <w:nsid w:val="03D47C56"/>
+    <w:multiLevelType w:val="hybridMultilevel"/>
+    <w:tmpl w:val="CD1EA686"/>
+    <w:lvl w:ilvl="0" w:tplc="C2D642D8">
+      <w:numFmt w:val="bullet"/>
+      <w:lvlText w:val=""/>
+      <w:lvlJc w:val="left"/>
+      <w:pPr>
+        <w:ind w:left="720" w:hanging="360"/>
+      </w:pPr>
+      <w:rPr>
+        <w:rFonts w:ascii="Symbol" w:eastAsiaTheme="minorHAnsi" w:hAnsi="Symbol" w:cstheme="minorBidi" w:hint="default"/>
+      </w:rPr>
+    </w:lvl>
+    <w:lvl w:ilvl="1" w:tplc="04090003">
+      <w:start w:val="1"/>
+      <w:numFmt w:val="bullet"/>
+      <w:lvlText w:val="o"/>
+      <w:lvlJc w:val="left"/>
+      <w:pPr>
+        <w:ind w:left="1440" w:hanging="360"/>
+      </w:pPr>
+      <w:rPr>
+        <w:rFonts w:ascii="Courier New" w:hAnsi="Courier New" w:cs="Courier New" w:hint="default"/>
+      </w:rPr>
+    </w:lvl>
+    <w:lvl w:ilvl="2" w:tplc="04090005" w:tentative="1">
+      <w:start w:val="1"/>
+      <w:numFmt w:val="bullet"/>
+      <w:lvlText w:val=""/>
+      <w:lvlJc w:val="left"/>
+      <w:pPr>
+        <w:ind w:left="2160" w:hanging="360"/>
+      </w:pPr>
+      <w:rPr>
+        <w:rFonts w:ascii="Wingdings" w:hAnsi="Wingdings" w:hint="default"/>
+      </w:rPr>
+    </w:lvl>
+    <w:lvl w:ilvl="3" w:tplc="04090001" w:tentative="1">
+      <w:start w:val="1"/>
+      <w:numFmt w:val="bullet"/>
+      <w:lvlText w:val=""/>
+      <w:lvlJc w:val="left"/>
+      <w:pPr>
+        <w:ind w:left="2880" w:hanging="360"/>
+      </w:pPr>
+      <w:rPr>
+        <w:rFonts w:ascii="Symbol" w:hAnsi="Symbol" w:hint="default"/>
+      </w:rPr>
+    </w:lvl>
+    <w:lvl w:ilvl="4" w:tplc="04090003" w:tentative="1">
+      <w:start w:val="1"/>
+      <w:numFmt w:val="bullet"/>
+      <w:lvlText w:val="o"/>
+      <w:lvlJc w:val="left"/>
+      <w:pPr>
+        <w:ind w:left="3600" w:hanging="360"/>
+      </w:pPr>
+      <w:rPr>
+        <w:rFonts w:ascii="Courier New" w:hAnsi="Courier New" w:cs="Courier New" w:hint="default"/>
+      </w:rPr>
+    </w:lvl>
+    <w:lvl w:ilvl="5" w:tplc="04090005" w:tentative="1">
+      <w:start w:val="1"/>
+      <w:numFmt w:val="bullet"/>
+      <w:lvlText w:val=""/>
+      <w:lvlJc w:val="left"/>
+      <w:pPr>
+        <w:ind w:left="4320" w:hanging="360"/>
+      </w:pPr>
+      <w:rPr>
+        <w:rFonts w:ascii="Wingdings" w:hAnsi="Wingdings" w:hint="default"/>
+      </w:rPr>
+    </w:lvl>
+    <w:lvl w:ilvl="6" w:tplc="04090001" w:tentative="1">
+      <w:start w:val="1"/>
+      <w:numFmt w:val="bullet"/>
+      <w:lvlText w:val=""/>
+      <w:lvlJc w:val="left"/>
+      <w:pPr>
+        <w:ind w:left="5040" w:hanging="360"/>
+      </w:pPr>
+      <w:rPr>
+        <w:rFonts w:ascii="Symbol" w:hAnsi="Symbol" w:hint="default"/>
+      </w:rPr>
+    </w:lvl>
+    <w:lvl w:ilvl="7" w:tplc="04090003" w:tentative="1">
+      <w:start w:val="1"/>
+      <w:numFmt w:val="bullet"/>
+      <w:lvlText w:val="o"/>
+      <w:lvlJc w:val="left"/>
+      <w:pPr>
+        <w:ind w:left="5760" w:hanging="360"/>
+      </w:pPr>
+      <w:rPr>
+        <w:rFonts w:ascii="Courier New" w:hAnsi="Courier New" w:cs="Courier New" w:hint="default"/>
+      </w:rPr>
+    </w:lvl>
+    <w:lvl w:ilvl="8" w:tplc="04090005" w:tentative="1">
+      <w:start w:val="1"/>
+      <w:numFmt w:val="bullet"/>
+      <w:lvlText w:val=""/>
+      <w:lvlJc w:val="left"/>
+      <w:pPr>
+        <w:ind w:left="6480" w:hanging="360"/>
+      </w:pPr>
+      <w:rPr>
+        <w:rFonts w:ascii="Wingdings" w:hAnsi="Wingdings" w:hint="default"/>
+      </w:rPr>
+    </w:lvl>
+  </w:abstractNum>
+  <w:abstractNum w:abstractNumId="1" w15:restartNumberingAfterBreak="0">
     <w:nsid w:val="05316266"/>
     <w:multiLevelType w:val="hybridMultilevel"/>
     <w:tmpl w:val="EB9E98DA"/>
@@ -2346,7 +2651,7 @@
       </w:rPr>
     </w:lvl>
   </w:abstractNum>
-  <w:abstractNum w:abstractNumId="1" w15:restartNumberingAfterBreak="0">
+  <w:abstractNum w:abstractNumId="2" w15:restartNumberingAfterBreak="0">
     <w:nsid w:val="12A0353E"/>
     <w:multiLevelType w:val="hybridMultilevel"/>
     <w:tmpl w:val="2AF0B164"/>
@@ -2437,7 +2742,7 @@
       </w:pPr>
     </w:lvl>
   </w:abstractNum>
-  <w:abstractNum w:abstractNumId="2" w15:restartNumberingAfterBreak="0">
+  <w:abstractNum w:abstractNumId="3" w15:restartNumberingAfterBreak="0">
     <w:nsid w:val="1478724D"/>
     <w:multiLevelType w:val="hybridMultilevel"/>
     <w:tmpl w:val="2AF0B164"/>
@@ -2528,7 +2833,7 @@
       </w:pPr>
     </w:lvl>
   </w:abstractNum>
-  <w:abstractNum w:abstractNumId="3" w15:restartNumberingAfterBreak="0">
+  <w:abstractNum w:abstractNumId="4" w15:restartNumberingAfterBreak="0">
     <w:nsid w:val="66CB3E0F"/>
     <w:multiLevelType w:val="hybridMultilevel"/>
     <w:tmpl w:val="A4C22956"/>
@@ -2617,16 +2922,134 @@
       </w:pPr>
     </w:lvl>
   </w:abstractNum>
+  <w:abstractNum w:abstractNumId="5" w15:restartNumberingAfterBreak="0">
+    <w:nsid w:val="76057FBD"/>
+    <w:multiLevelType w:val="hybridMultilevel"/>
+    <w:tmpl w:val="E6584EC8"/>
+    <w:lvl w:ilvl="0" w:tplc="7758F1AC">
+      <w:numFmt w:val="bullet"/>
+      <w:lvlText w:val=""/>
+      <w:lvlJc w:val="left"/>
+      <w:pPr>
+        <w:ind w:left="720" w:hanging="360"/>
+      </w:pPr>
+      <w:rPr>
+        <w:rFonts w:ascii="Symbol" w:eastAsiaTheme="minorHAnsi" w:hAnsi="Symbol" w:cstheme="minorBidi" w:hint="default"/>
+      </w:rPr>
+    </w:lvl>
+    <w:lvl w:ilvl="1" w:tplc="04090003" w:tentative="1">
+      <w:start w:val="1"/>
+      <w:numFmt w:val="bullet"/>
+      <w:lvlText w:val="o"/>
+      <w:lvlJc w:val="left"/>
+      <w:pPr>
+        <w:ind w:left="1440" w:hanging="360"/>
+      </w:pPr>
+      <w:rPr>
+        <w:rFonts w:ascii="Courier New" w:hAnsi="Courier New" w:cs="Courier New" w:hint="default"/>
+      </w:rPr>
+    </w:lvl>
+    <w:lvl w:ilvl="2" w:tplc="04090005" w:tentative="1">
+      <w:start w:val="1"/>
+      <w:numFmt w:val="bullet"/>
+      <w:lvlText w:val=""/>
+      <w:lvlJc w:val="left"/>
+      <w:pPr>
+        <w:ind w:left="2160" w:hanging="360"/>
+      </w:pPr>
+      <w:rPr>
+        <w:rFonts w:ascii="Wingdings" w:hAnsi="Wingdings" w:hint="default"/>
+      </w:rPr>
+    </w:lvl>
+    <w:lvl w:ilvl="3" w:tplc="04090001" w:tentative="1">
+      <w:start w:val="1"/>
+      <w:numFmt w:val="bullet"/>
+      <w:lvlText w:val=""/>
+      <w:lvlJc w:val="left"/>
+      <w:pPr>
+        <w:ind w:left="2880" w:hanging="360"/>
+      </w:pPr>
+      <w:rPr>
+        <w:rFonts w:ascii="Symbol" w:hAnsi="Symbol" w:hint="default"/>
+      </w:rPr>
+    </w:lvl>
+    <w:lvl w:ilvl="4" w:tplc="04090003" w:tentative="1">
+      <w:start w:val="1"/>
+      <w:numFmt w:val="bullet"/>
+      <w:lvlText w:val="o"/>
+      <w:lvlJc w:val="left"/>
+      <w:pPr>
+        <w:ind w:left="3600" w:hanging="360"/>
+      </w:pPr>
+      <w:rPr>
+        <w:rFonts w:ascii="Courier New" w:hAnsi="Courier New" w:cs="Courier New" w:hint="default"/>
+      </w:rPr>
+    </w:lvl>
+    <w:lvl w:ilvl="5" w:tplc="04090005" w:tentative="1">
+      <w:start w:val="1"/>
+      <w:numFmt w:val="bullet"/>
+      <w:lvlText w:val=""/>
+      <w:lvlJc w:val="left"/>
+      <w:pPr>
+        <w:ind w:left="4320" w:hanging="360"/>
+      </w:pPr>
+      <w:rPr>
+        <w:rFonts w:ascii="Wingdings" w:hAnsi="Wingdings" w:hint="default"/>
+      </w:rPr>
+    </w:lvl>
+    <w:lvl w:ilvl="6" w:tplc="04090001" w:tentative="1">
+      <w:start w:val="1"/>
+      <w:numFmt w:val="bullet"/>
+      <w:lvlText w:val=""/>
+      <w:lvlJc w:val="left"/>
+      <w:pPr>
+        <w:ind w:left="5040" w:hanging="360"/>
+      </w:pPr>
+      <w:rPr>
+        <w:rFonts w:ascii="Symbol" w:hAnsi="Symbol" w:hint="default"/>
+      </w:rPr>
+    </w:lvl>
+    <w:lvl w:ilvl="7" w:tplc="04090003" w:tentative="1">
+      <w:start w:val="1"/>
+      <w:numFmt w:val="bullet"/>
+      <w:lvlText w:val="o"/>
+      <w:lvlJc w:val="left"/>
+      <w:pPr>
+        <w:ind w:left="5760" w:hanging="360"/>
+      </w:pPr>
+      <w:rPr>
+        <w:rFonts w:ascii="Courier New" w:hAnsi="Courier New" w:cs="Courier New" w:hint="default"/>
+      </w:rPr>
+    </w:lvl>
+    <w:lvl w:ilvl="8" w:tplc="04090005" w:tentative="1">
+      <w:start w:val="1"/>
+      <w:numFmt w:val="bullet"/>
+      <w:lvlText w:val=""/>
+      <w:lvlJc w:val="left"/>
+      <w:pPr>
+        <w:ind w:left="6480" w:hanging="360"/>
+      </w:pPr>
+      <w:rPr>
+        <w:rFonts w:ascii="Wingdings" w:hAnsi="Wingdings" w:hint="default"/>
+      </w:rPr>
+    </w:lvl>
+  </w:abstractNum>
   <w:num w:numId="1">
+    <w:abstractNumId w:val="2"/>
+  </w:num>
+  <w:num w:numId="2">
+    <w:abstractNumId w:val="3"/>
+  </w:num>
+  <w:num w:numId="3">
+    <w:abstractNumId w:val="4"/>
+  </w:num>
+  <w:num w:numId="4">
     <w:abstractNumId w:val="1"/>
   </w:num>
-  <w:num w:numId="2">
-    <w:abstractNumId w:val="2"/>
+  <w:num w:numId="5">
+    <w:abstractNumId w:val="5"/>
   </w:num>
-  <w:num w:numId="3">
-    <w:abstractNumId w:val="3"/>
-  </w:num>
-  <w:num w:numId="4">
+  <w:num w:numId="6">
     <w:abstractNumId w:val="0"/>
   </w:num>
 </w:numbering>

</xml_diff>